<commit_message>
Alter files based on student changes
</commit_message>
<xml_diff>
--- a/data/Austria_Federal Council(Upper)_Bible.docx
+++ b/data/Austria_Federal Council(Upper)_Bible.docx
@@ -737,15 +737,15 @@
       </w:pPr>
       <w:r>
         <w:rPr>
-          <w:rFonts w:ascii="Cambria" w:hAnsi="Cambria"/>
-        </w:rPr>
-        <w:t xml:space="preserve">No. Austrian legislature </w:t>
-      </w:r>
-      <w:r>
-        <w:rPr>
-          <w:rFonts w:ascii="Cambria" w:hAnsi="Cambria"/>
-        </w:rPr>
-        <w:t>chose English as its official working language.</w:t>
+          <w:rFonts w:ascii="Cambria" w:hAnsi="Cambria" w:hint="eastAsia"/>
+        </w:rPr>
+        <w:t>Au</w:t>
+      </w:r>
+      <w:r>
+        <w:rPr>
+          <w:rFonts w:ascii="Cambria" w:hAnsi="Cambria"/>
+        </w:rPr>
+        <w:t>stria’s official language is German. However, the rule of procedures does have an English version for reference purpose.</w:t>
       </w:r>
     </w:p>
     <w:p>
@@ -1003,27 +1003,15 @@
       </w:pPr>
       <w:r>
         <w:rPr>
-          <w:rFonts w:ascii="Cambria" w:hAnsi="Cambria"/>
-        </w:rPr>
-        <w:t>Since</w:t>
-      </w:r>
-      <w:r>
-        <w:rPr>
-          <w:rFonts w:ascii="Cambria" w:hAnsi="Cambria"/>
-        </w:rPr>
-        <w:t xml:space="preserve"> English is the co-official language of </w:t>
-      </w:r>
-      <w:r>
-        <w:rPr>
-          <w:rFonts w:ascii="Cambria" w:hAnsi="Cambria"/>
-        </w:rPr>
-        <w:t>Austria</w:t>
-      </w:r>
-      <w:r>
-        <w:rPr>
-          <w:rFonts w:ascii="Cambria" w:hAnsi="Cambria"/>
-        </w:rPr>
-        <w:t>, all the legal documents are written in English. Because of that, specific language skills are not required.</w:t>
+          <w:rFonts w:ascii="Cambria" w:hAnsi="Cambria" w:hint="eastAsia"/>
+        </w:rPr>
+        <w:t>Au</w:t>
+      </w:r>
+      <w:r>
+        <w:rPr>
+          <w:rFonts w:ascii="Cambria" w:hAnsi="Cambria"/>
+        </w:rPr>
+        <w:t>stria’s official language is German. However, the rule of procedures does have an English version for reference purpose.</w:t>
       </w:r>
     </w:p>
     <w:p>
@@ -1158,6 +1146,7 @@
           <w:rFonts w:ascii="Cambria" w:hAnsi="Cambria"/>
           <w:b/>
         </w:rPr>
+        <w:lastRenderedPageBreak/>
         <w:t xml:space="preserve">1. Please indicate the terminology for the type of votes as reported in the working language of the legislature (e.g., </w:t>
       </w:r>
       <w:proofErr w:type="spellStart"/>
@@ -1277,31 +1266,7 @@
           <w:rPr>
             <w:rStyle w:val="Hyperlink"/>
           </w:rPr>
-          <w:t>https://www.parlamen</w:t>
-        </w:r>
-        <w:r>
-          <w:rPr>
-            <w:rStyle w:val="Hyperlink"/>
-          </w:rPr>
-          <w:t>t</w:t>
-        </w:r>
-        <w:r>
-          <w:rPr>
-            <w:rStyle w:val="Hyperlink"/>
-          </w:rPr>
-          <w:t>.gv.at/PAKT/VHG/XXVI/NRSITZ/NRSITZ_00072/A_-_13_21_49_00200400.</w:t>
-        </w:r>
-        <w:r>
-          <w:rPr>
-            <w:rStyle w:val="Hyperlink"/>
-          </w:rPr>
-          <w:t>h</w:t>
-        </w:r>
-        <w:r>
-          <w:rPr>
-            <w:rStyle w:val="Hyperlink"/>
-          </w:rPr>
-          <w:t>tml</w:t>
+          <w:t>https://www.parlament.gv.at/PAKT/VHG/XXVI/NRSITZ/NRSITZ_00072/A_-_13_21_49_00200400.html</w:t>
         </w:r>
       </w:hyperlink>
     </w:p>
@@ -1744,7 +1709,6 @@
           <w:rFonts w:ascii="Cambria" w:hAnsi="Cambria"/>
           <w:b/>
         </w:rPr>
-        <w:lastRenderedPageBreak/>
         <w:t>-What types of votes are reported (e.g., the roll call vote record for individual legislators)?</w:t>
       </w:r>
     </w:p>
@@ -2165,19 +2129,7 @@
         <w:rPr>
           <w:rFonts w:ascii="Cambria" w:hAnsi="Cambria"/>
         </w:rPr>
-        <w:t>Prot</w:t>
-      </w:r>
-      <w:r>
-        <w:rPr>
-          <w:rFonts w:ascii="Cambria" w:hAnsi="Cambria"/>
-        </w:rPr>
-        <w:t>o</w:t>
-      </w:r>
-      <w:r>
-        <w:rPr>
-          <w:rFonts w:ascii="Cambria" w:hAnsi="Cambria"/>
-        </w:rPr>
-        <w:t>koll</w:t>
+        <w:t>Protokoll</w:t>
       </w:r>
       <w:proofErr w:type="spellEnd"/>
       <w:r>
@@ -2610,21 +2562,7 @@
             <w:color w:val="0000FF"/>
             <w:u w:val="single"/>
           </w:rPr>
-          <w:t>https://www.parlament.gv.at/</w:t>
-        </w:r>
-        <w:r>
-          <w:rPr>
-            <w:color w:val="0000FF"/>
-            <w:u w:val="single"/>
-          </w:rPr>
-          <w:t>P</w:t>
-        </w:r>
-        <w:r>
-          <w:rPr>
-            <w:color w:val="0000FF"/>
-            <w:u w:val="single"/>
-          </w:rPr>
-          <w:t>AKT/STPROT/</w:t>
+          <w:t>https://www.parlament.gv.at/PAKT/STPROT/</w:t>
         </w:r>
       </w:hyperlink>
     </w:p>
@@ -2832,7 +2770,21 @@
         <w:rPr>
           <w:rFonts w:ascii="Cambria" w:hAnsi="Cambria"/>
         </w:rPr>
-        <w:t>, the website has already identified and differentiated each portion for one plenary session, so the voting record can be easily located.</w:t>
+        <w:t xml:space="preserve">, the website has already identified and differentiated each portion for </w:t>
+      </w:r>
+      <w:r>
+        <w:rPr>
+          <w:rFonts w:ascii="Cambria" w:hAnsi="Cambria"/>
+        </w:rPr>
+        <w:t>every</w:t>
+      </w:r>
+      <w:bookmarkStart w:id="0" w:name="_GoBack"/>
+      <w:bookmarkEnd w:id="0"/>
+      <w:r>
+        <w:rPr>
+          <w:rFonts w:ascii="Cambria" w:hAnsi="Cambria"/>
+        </w:rPr>
+        <w:t xml:space="preserve"> plenary session, so the voting record can be easily located.</w:t>
       </w:r>
     </w:p>
     <w:p>
@@ -3277,7 +3229,7 @@
       <w:r>
         <w:t xml:space="preserve"> </w:t>
       </w:r>
-      <w:hyperlink r:id="rId14" w:history="1">
+      <w:hyperlink r:id="rId14" w:anchor="P58" w:history="1">
         <w:r>
           <w:rPr>
             <w:rStyle w:val="Hyperlink"/>
@@ -4478,19 +4430,7 @@
           <w:rPr>
             <w:rFonts w:ascii="Cambria" w:hAnsi="Cambria"/>
           </w:rPr>
-          <w:t>https://www.</w:t>
-        </w:r>
-        <w:r>
-          <w:rPr>
-            <w:rFonts w:ascii="Cambria" w:hAnsi="Cambria"/>
-          </w:rPr>
-          <w:t>p</w:t>
-        </w:r>
-        <w:r>
-          <w:rPr>
-            <w:rFonts w:ascii="Cambria" w:hAnsi="Cambria"/>
-          </w:rPr>
-          <w:t>arlament.gv.at/PAKT/STPROT/</w:t>
+          <w:t>https://www.parlament.gv.at/PAKT/STPROT/</w:t>
         </w:r>
       </w:hyperlink>
       <w:r>
@@ -4834,19 +4774,7 @@
           <w:rPr>
             <w:rFonts w:ascii="Cambria" w:hAnsi="Cambria"/>
           </w:rPr>
-          <w:t>https://www.parla</w:t>
-        </w:r>
-        <w:r>
-          <w:rPr>
-            <w:rFonts w:ascii="Cambria" w:hAnsi="Cambria"/>
-          </w:rPr>
-          <w:t>m</w:t>
-        </w:r>
-        <w:r>
-          <w:rPr>
-            <w:rFonts w:ascii="Cambria" w:hAnsi="Cambria"/>
-          </w:rPr>
-          <w:t>ent.gv.at/PAKT/STPROT/</w:t>
+          <w:t>https://www.parlament.gv.at/PAKT/STPROT/</w:t>
         </w:r>
       </w:hyperlink>
       <w:r>
@@ -5026,19 +4954,7 @@
           <w:rPr>
             <w:rFonts w:ascii="Cambria" w:hAnsi="Cambria"/>
           </w:rPr>
-          <w:t>https://www.parlament.gv</w:t>
-        </w:r>
-        <w:r>
-          <w:rPr>
-            <w:rFonts w:ascii="Cambria" w:hAnsi="Cambria"/>
-          </w:rPr>
-          <w:t>.</w:t>
-        </w:r>
-        <w:r>
-          <w:rPr>
-            <w:rFonts w:ascii="Cambria" w:hAnsi="Cambria"/>
-          </w:rPr>
-          <w:t>at/PAKT/STPROT/</w:t>
+          <w:t>https://www.parlament.gv.at/PAKT/STPROT/</w:t>
         </w:r>
       </w:hyperlink>
       <w:r>
@@ -5591,19 +5507,7 @@
           <w:rPr>
             <w:rFonts w:ascii="Cambria" w:hAnsi="Cambria"/>
           </w:rPr>
-          <w:t>https://www.parlament.gv.at</w:t>
-        </w:r>
-        <w:r>
-          <w:rPr>
-            <w:rFonts w:ascii="Cambria" w:hAnsi="Cambria"/>
-          </w:rPr>
-          <w:t>/</w:t>
-        </w:r>
-        <w:r>
-          <w:rPr>
-            <w:rFonts w:ascii="Cambria" w:hAnsi="Cambria"/>
-          </w:rPr>
-          <w:t>PAKT/STPROT/</w:t>
+          <w:t>https://www.parlament.gv.at/PAKT/STPROT/</w:t>
         </w:r>
       </w:hyperlink>
       <w:r>
@@ -5714,8 +5618,6 @@
       <w:r>
         <w:t xml:space="preserve">The vote outcome can be found in Stenographic Protocol </w:t>
       </w:r>
-      <w:bookmarkStart w:id="0" w:name="_GoBack"/>
-      <w:bookmarkEnd w:id="0"/>
     </w:p>
     <w:p>
       <w:pPr>

</xml_diff>